<commit_message>
Added automatic table of contents.
</commit_message>
<xml_diff>
--- a/PAPER.docx
+++ b/PAPER.docx
@@ -1,6 +1,6 @@
 
 <file path=word/document.xml><?xml version="1.0" encoding="utf-8"?>
-<w:document xmlns:wpc="http://schemas.microsoft.com/office/word/2010/wordprocessingCanvas" xmlns:mc="http://schemas.openxmlformats.org/markup-compatibility/2006" xmlns:o="urn:schemas-microsoft-com:office:office" xmlns:r="http://schemas.openxmlformats.org/officeDocument/2006/relationships" xmlns:m="http://schemas.openxmlformats.org/officeDocument/2006/math" xmlns:v="urn:schemas-microsoft-com:vml" xmlns:wp14="http://schemas.microsoft.com/office/word/2010/wordprocessingDrawing" xmlns:wp="http://schemas.openxmlformats.org/drawingml/2006/wordprocessingDrawing" xmlns:w10="urn:schemas-microsoft-com:office:word" xmlns:w="http://schemas.openxmlformats.org/wordprocessingml/2006/main" xmlns:w14="http://schemas.microsoft.com/office/word/2010/wordml" xmlns:wpg="http://schemas.microsoft.com/office/word/2010/wordprocessingGroup" xmlns:wpi="http://schemas.microsoft.com/office/word/2010/wordprocessingInk" xmlns:wne="http://schemas.microsoft.com/office/word/2006/wordml" xmlns:wps="http://schemas.microsoft.com/office/word/2010/wordprocessingShape" mc:Ignorable="w14 wp14">
+<w:document xmlns:ve="http://schemas.openxmlformats.org/markup-compatibility/2006" xmlns:o="urn:schemas-microsoft-com:office:office" xmlns:r="http://schemas.openxmlformats.org/officeDocument/2006/relationships" xmlns:m="http://schemas.openxmlformats.org/officeDocument/2006/math" xmlns:v="urn:schemas-microsoft-com:vml" xmlns:wp="http://schemas.openxmlformats.org/drawingml/2006/wordprocessingDrawing" xmlns:w10="urn:schemas-microsoft-com:office:word" xmlns:w="http://schemas.openxmlformats.org/wordprocessingml/2006/main" xmlns:wne="http://schemas.microsoft.com/office/word/2006/wordml">
   <w:body>
     <w:p>
       <w:pPr>
@@ -101,11 +101,19 @@
           <w:rFonts w:ascii="Georgia" w:hAnsi="Georgia"/>
         </w:rPr>
       </w:pPr>
-      <w:r>
-        <w:rPr>
-          <w:rFonts w:ascii="Georgia" w:hAnsi="Georgia"/>
-        </w:rPr>
-        <w:t>the Department of</w:t>
+      <w:proofErr w:type="gramStart"/>
+      <w:r>
+        <w:rPr>
+          <w:rFonts w:ascii="Georgia" w:hAnsi="Georgia"/>
+        </w:rPr>
+        <w:t>the</w:t>
+      </w:r>
+      <w:proofErr w:type="gramEnd"/>
+      <w:r>
+        <w:rPr>
+          <w:rFonts w:ascii="Georgia" w:hAnsi="Georgia"/>
+        </w:rPr>
+        <w:t xml:space="preserve"> Department of</w:t>
       </w:r>
       <w:r>
         <w:rPr>
@@ -161,11 +169,19 @@
           <w:rFonts w:ascii="Georgia" w:hAnsi="Georgia"/>
         </w:rPr>
       </w:pPr>
-      <w:r>
-        <w:rPr>
-          <w:rFonts w:ascii="Georgia" w:hAnsi="Georgia"/>
-        </w:rPr>
-        <w:t>of the Requirements for the Degree of</w:t>
+      <w:proofErr w:type="gramStart"/>
+      <w:r>
+        <w:rPr>
+          <w:rFonts w:ascii="Georgia" w:hAnsi="Georgia"/>
+        </w:rPr>
+        <w:t>of</w:t>
+      </w:r>
+      <w:proofErr w:type="gramEnd"/>
+      <w:r>
+        <w:rPr>
+          <w:rFonts w:ascii="Georgia" w:hAnsi="Georgia"/>
+        </w:rPr>
+        <w:t xml:space="preserve"> the Requirements for the Degree of</w:t>
       </w:r>
     </w:p>
     <w:p>
@@ -197,6 +213,7 @@
           <w:rFonts w:ascii="Georgia" w:hAnsi="Georgia"/>
         </w:rPr>
       </w:pPr>
+      <w:proofErr w:type="gramStart"/>
       <w:r>
         <w:rPr>
           <w:rFonts w:ascii="Georgia" w:hAnsi="Georgia"/>
@@ -209,6 +226,7 @@
         </w:rPr>
         <w:t>y</w:t>
       </w:r>
+      <w:proofErr w:type="gramEnd"/>
       <w:r>
         <w:rPr>
           <w:rFonts w:ascii="Georgia" w:hAnsi="Georgia"/>
@@ -219,8 +237,16 @@
         <w:rPr>
           <w:rFonts w:ascii="Georgia" w:hAnsi="Georgia"/>
         </w:rPr>
-        <w:t>Christopher Hallberg</w:t>
-      </w:r>
+        <w:t xml:space="preserve">Christopher </w:t>
+      </w:r>
+      <w:proofErr w:type="spellStart"/>
+      <w:r>
+        <w:rPr>
+          <w:rFonts w:ascii="Georgia" w:hAnsi="Georgia"/>
+        </w:rPr>
+        <w:t>Hallberg</w:t>
+      </w:r>
+      <w:proofErr w:type="spellEnd"/>
     </w:p>
     <w:p>
       <w:pPr>
@@ -279,8 +305,16 @@
         <w:rPr>
           <w:rFonts w:ascii="Georgia" w:hAnsi="Georgia"/>
         </w:rPr>
-        <w:t>Vijay Gehlot</w:t>
-      </w:r>
+        <w:t xml:space="preserve">Vijay </w:t>
+      </w:r>
+      <w:proofErr w:type="spellStart"/>
+      <w:r>
+        <w:rPr>
+          <w:rFonts w:ascii="Georgia" w:hAnsi="Georgia"/>
+        </w:rPr>
+        <w:t>Gehlot</w:t>
+      </w:r>
+      <w:proofErr w:type="spellEnd"/>
       <w:r>
         <w:rPr>
           <w:rFonts w:ascii="Georgia" w:hAnsi="Georgia"/>
@@ -295,49 +329,1321 @@
       <w:r>
         <w:br w:type="page"/>
       </w:r>
+      <w:bookmarkStart w:id="0" w:name="_Toc350525855"/>
       <w:r>
         <w:lastRenderedPageBreak/>
         <w:t>Table of Contents</w:t>
       </w:r>
-    </w:p>
-    <w:p>
-      <w:r>
-        <w:t xml:space="preserve">The Table of Contents is a consecutive listing of the names and page numbers of the </w:t>
-      </w:r>
-    </w:p>
-    <w:p>
-      <w:r>
-        <w:t xml:space="preserve">chapters and other major divisions as they appear in the body of the thesis. </w:t>
-      </w:r>
-    </w:p>
-    <w:p>
-      <w:r>
-        <w:t>2</w:t>
-      </w:r>
-    </w:p>
-    <w:p>
-      <w:r>
-        <w:t xml:space="preserve">An abstract (limited to 150 words for Master’s Thesis and 350 words for Doctoral </w:t>
-      </w:r>
-    </w:p>
-    <w:p>
-      <w:r>
-        <w:t xml:space="preserve">Dissertation) must be prepared on a single page. </w:t>
-      </w:r>
-    </w:p>
-    <w:p>
-      <w:r>
-        <w:t>3</w:t>
-      </w:r>
-    </w:p>
-    <w:p>
-      <w:r>
-        <w:t xml:space="preserve">The reference material contains a bibliography or a list of references arranged </w:t>
-      </w:r>
-    </w:p>
-    <w:p>
-      <w:r>
-        <w:t>alphabetically and any other pertinent sections, such as appendices.</w:t>
+      <w:bookmarkEnd w:id="0"/>
+    </w:p>
+    <w:p>
+      <w:pPr>
+        <w:pStyle w:val="TOC1"/>
+        <w:rPr>
+          <w:noProof/>
+        </w:rPr>
+      </w:pPr>
+      <w:r>
+        <w:fldChar w:fldCharType="begin"/>
+      </w:r>
+      <w:r>
+        <w:instrText xml:space="preserve"> TOC \o "1-3" \h \z \u </w:instrText>
+      </w:r>
+      <w:r>
+        <w:fldChar w:fldCharType="separate"/>
+      </w:r>
+      <w:hyperlink w:anchor="_Toc350525855" w:history="1">
+        <w:r>
+          <w:rPr>
+            <w:rStyle w:val="Hyperlink"/>
+            <w:noProof/>
+          </w:rPr>
+          <w:t>Table of Contents</w:t>
+        </w:r>
+        <w:r>
+          <w:rPr>
+            <w:noProof/>
+            <w:webHidden/>
+          </w:rPr>
+          <w:tab/>
+        </w:r>
+        <w:r>
+          <w:rPr>
+            <w:noProof/>
+            <w:webHidden/>
+          </w:rPr>
+          <w:fldChar w:fldCharType="begin"/>
+        </w:r>
+        <w:r>
+          <w:rPr>
+            <w:noProof/>
+            <w:webHidden/>
+          </w:rPr>
+          <w:instrText xml:space="preserve"> PAGEREF _Toc350525855 \h </w:instrText>
+        </w:r>
+        <w:r>
+          <w:rPr>
+            <w:noProof/>
+            <w:webHidden/>
+          </w:rPr>
+        </w:r>
+        <w:r>
+          <w:rPr>
+            <w:noProof/>
+            <w:webHidden/>
+          </w:rPr>
+          <w:fldChar w:fldCharType="separate"/>
+        </w:r>
+        <w:r>
+          <w:rPr>
+            <w:noProof/>
+            <w:webHidden/>
+          </w:rPr>
+          <w:t>iii</w:t>
+        </w:r>
+        <w:r>
+          <w:rPr>
+            <w:noProof/>
+            <w:webHidden/>
+          </w:rPr>
+          <w:fldChar w:fldCharType="end"/>
+        </w:r>
+      </w:hyperlink>
+    </w:p>
+    <w:p>
+      <w:pPr>
+        <w:pStyle w:val="TOC1"/>
+        <w:rPr>
+          <w:noProof/>
+        </w:rPr>
+      </w:pPr>
+      <w:hyperlink w:anchor="_Toc350525856" w:history="1">
+        <w:r>
+          <w:rPr>
+            <w:rStyle w:val="Hyperlink"/>
+            <w:noProof/>
+          </w:rPr>
+          <w:t>List of Tables</w:t>
+        </w:r>
+        <w:r>
+          <w:rPr>
+            <w:noProof/>
+            <w:webHidden/>
+          </w:rPr>
+          <w:tab/>
+        </w:r>
+        <w:r>
+          <w:rPr>
+            <w:noProof/>
+            <w:webHidden/>
+          </w:rPr>
+          <w:fldChar w:fldCharType="begin"/>
+        </w:r>
+        <w:r>
+          <w:rPr>
+            <w:noProof/>
+            <w:webHidden/>
+          </w:rPr>
+          <w:instrText xml:space="preserve"> PAGEREF _Toc350525856 \h </w:instrText>
+        </w:r>
+        <w:r>
+          <w:rPr>
+            <w:noProof/>
+            <w:webHidden/>
+          </w:rPr>
+        </w:r>
+        <w:r>
+          <w:rPr>
+            <w:noProof/>
+            <w:webHidden/>
+          </w:rPr>
+          <w:fldChar w:fldCharType="separate"/>
+        </w:r>
+        <w:r>
+          <w:rPr>
+            <w:noProof/>
+            <w:webHidden/>
+          </w:rPr>
+          <w:t>iv</w:t>
+        </w:r>
+        <w:r>
+          <w:rPr>
+            <w:noProof/>
+            <w:webHidden/>
+          </w:rPr>
+          <w:fldChar w:fldCharType="end"/>
+        </w:r>
+      </w:hyperlink>
+    </w:p>
+    <w:p>
+      <w:pPr>
+        <w:pStyle w:val="TOC1"/>
+        <w:rPr>
+          <w:noProof/>
+        </w:rPr>
+      </w:pPr>
+      <w:hyperlink w:anchor="_Toc350525857" w:history="1">
+        <w:r>
+          <w:rPr>
+            <w:rStyle w:val="Hyperlink"/>
+            <w:noProof/>
+          </w:rPr>
+          <w:t>List of Figures</w:t>
+        </w:r>
+        <w:r>
+          <w:rPr>
+            <w:noProof/>
+            <w:webHidden/>
+          </w:rPr>
+          <w:tab/>
+        </w:r>
+        <w:r>
+          <w:rPr>
+            <w:noProof/>
+            <w:webHidden/>
+          </w:rPr>
+          <w:fldChar w:fldCharType="begin"/>
+        </w:r>
+        <w:r>
+          <w:rPr>
+            <w:noProof/>
+            <w:webHidden/>
+          </w:rPr>
+          <w:instrText xml:space="preserve"> PAGEREF _Toc350525857 \h </w:instrText>
+        </w:r>
+        <w:r>
+          <w:rPr>
+            <w:noProof/>
+            <w:webHidden/>
+          </w:rPr>
+        </w:r>
+        <w:r>
+          <w:rPr>
+            <w:noProof/>
+            <w:webHidden/>
+          </w:rPr>
+          <w:fldChar w:fldCharType="separate"/>
+        </w:r>
+        <w:r>
+          <w:rPr>
+            <w:noProof/>
+            <w:webHidden/>
+          </w:rPr>
+          <w:t>v</w:t>
+        </w:r>
+        <w:r>
+          <w:rPr>
+            <w:noProof/>
+            <w:webHidden/>
+          </w:rPr>
+          <w:fldChar w:fldCharType="end"/>
+        </w:r>
+      </w:hyperlink>
+    </w:p>
+    <w:p>
+      <w:pPr>
+        <w:pStyle w:val="TOC1"/>
+        <w:rPr>
+          <w:noProof/>
+        </w:rPr>
+      </w:pPr>
+      <w:hyperlink w:anchor="_Toc350525858" w:history="1">
+        <w:r>
+          <w:rPr>
+            <w:rStyle w:val="Hyperlink"/>
+            <w:noProof/>
+          </w:rPr>
+          <w:t>Abstract</w:t>
+        </w:r>
+        <w:r>
+          <w:rPr>
+            <w:noProof/>
+            <w:webHidden/>
+          </w:rPr>
+          <w:tab/>
+        </w:r>
+        <w:r>
+          <w:rPr>
+            <w:noProof/>
+            <w:webHidden/>
+          </w:rPr>
+          <w:fldChar w:fldCharType="begin"/>
+        </w:r>
+        <w:r>
+          <w:rPr>
+            <w:noProof/>
+            <w:webHidden/>
+          </w:rPr>
+          <w:instrText xml:space="preserve"> PAGEREF _Toc350525858 \h </w:instrText>
+        </w:r>
+        <w:r>
+          <w:rPr>
+            <w:noProof/>
+            <w:webHidden/>
+          </w:rPr>
+        </w:r>
+        <w:r>
+          <w:rPr>
+            <w:noProof/>
+            <w:webHidden/>
+          </w:rPr>
+          <w:fldChar w:fldCharType="separate"/>
+        </w:r>
+        <w:r>
+          <w:rPr>
+            <w:noProof/>
+            <w:webHidden/>
+          </w:rPr>
+          <w:t>1</w:t>
+        </w:r>
+        <w:r>
+          <w:rPr>
+            <w:noProof/>
+            <w:webHidden/>
+          </w:rPr>
+          <w:fldChar w:fldCharType="end"/>
+        </w:r>
+      </w:hyperlink>
+    </w:p>
+    <w:p>
+      <w:pPr>
+        <w:pStyle w:val="TOC1"/>
+        <w:rPr>
+          <w:noProof/>
+        </w:rPr>
+      </w:pPr>
+      <w:hyperlink w:anchor="_Toc350525859" w:history="1">
+        <w:r>
+          <w:rPr>
+            <w:rStyle w:val="Hyperlink"/>
+            <w:noProof/>
+          </w:rPr>
+          <w:t>1.</w:t>
+        </w:r>
+        <w:r>
+          <w:rPr>
+            <w:noProof/>
+          </w:rPr>
+          <w:tab/>
+        </w:r>
+        <w:r>
+          <w:rPr>
+            <w:rStyle w:val="Hyperlink"/>
+            <w:noProof/>
+          </w:rPr>
+          <w:t>Introduction</w:t>
+        </w:r>
+        <w:r>
+          <w:rPr>
+            <w:noProof/>
+            <w:webHidden/>
+          </w:rPr>
+          <w:tab/>
+        </w:r>
+        <w:r>
+          <w:rPr>
+            <w:noProof/>
+            <w:webHidden/>
+          </w:rPr>
+          <w:fldChar w:fldCharType="begin"/>
+        </w:r>
+        <w:r>
+          <w:rPr>
+            <w:noProof/>
+            <w:webHidden/>
+          </w:rPr>
+          <w:instrText xml:space="preserve"> PAGEREF _Toc350525859 \h </w:instrText>
+        </w:r>
+        <w:r>
+          <w:rPr>
+            <w:noProof/>
+            <w:webHidden/>
+          </w:rPr>
+        </w:r>
+        <w:r>
+          <w:rPr>
+            <w:noProof/>
+            <w:webHidden/>
+          </w:rPr>
+          <w:fldChar w:fldCharType="separate"/>
+        </w:r>
+        <w:r>
+          <w:rPr>
+            <w:noProof/>
+            <w:webHidden/>
+          </w:rPr>
+          <w:t>2</w:t>
+        </w:r>
+        <w:r>
+          <w:rPr>
+            <w:noProof/>
+            <w:webHidden/>
+          </w:rPr>
+          <w:fldChar w:fldCharType="end"/>
+        </w:r>
+      </w:hyperlink>
+    </w:p>
+    <w:p>
+      <w:pPr>
+        <w:pStyle w:val="TOC1"/>
+        <w:rPr>
+          <w:noProof/>
+        </w:rPr>
+      </w:pPr>
+      <w:hyperlink w:anchor="_Toc350525860" w:history="1">
+        <w:r>
+          <w:rPr>
+            <w:rStyle w:val="Hyperlink"/>
+            <w:noProof/>
+          </w:rPr>
+          <w:t>2.</w:t>
+        </w:r>
+        <w:r>
+          <w:rPr>
+            <w:noProof/>
+          </w:rPr>
+          <w:tab/>
+        </w:r>
+        <w:r>
+          <w:rPr>
+            <w:rStyle w:val="Hyperlink"/>
+            <w:noProof/>
+          </w:rPr>
+          <w:t>Literature Review</w:t>
+        </w:r>
+        <w:r>
+          <w:rPr>
+            <w:noProof/>
+            <w:webHidden/>
+          </w:rPr>
+          <w:tab/>
+        </w:r>
+        <w:r>
+          <w:rPr>
+            <w:noProof/>
+            <w:webHidden/>
+          </w:rPr>
+          <w:fldChar w:fldCharType="begin"/>
+        </w:r>
+        <w:r>
+          <w:rPr>
+            <w:noProof/>
+            <w:webHidden/>
+          </w:rPr>
+          <w:instrText xml:space="preserve"> PAGEREF _Toc350525860 \h </w:instrText>
+        </w:r>
+        <w:r>
+          <w:rPr>
+            <w:noProof/>
+            <w:webHidden/>
+          </w:rPr>
+        </w:r>
+        <w:r>
+          <w:rPr>
+            <w:noProof/>
+            <w:webHidden/>
+          </w:rPr>
+          <w:fldChar w:fldCharType="separate"/>
+        </w:r>
+        <w:r>
+          <w:rPr>
+            <w:noProof/>
+            <w:webHidden/>
+          </w:rPr>
+          <w:t>3</w:t>
+        </w:r>
+        <w:r>
+          <w:rPr>
+            <w:noProof/>
+            <w:webHidden/>
+          </w:rPr>
+          <w:fldChar w:fldCharType="end"/>
+        </w:r>
+      </w:hyperlink>
+    </w:p>
+    <w:p>
+      <w:pPr>
+        <w:pStyle w:val="TOC2"/>
+        <w:tabs>
+          <w:tab w:val="left" w:pos="880"/>
+          <w:tab w:val="right" w:leader="dot" w:pos="8630"/>
+        </w:tabs>
+        <w:rPr>
+          <w:noProof/>
+        </w:rPr>
+      </w:pPr>
+      <w:hyperlink w:anchor="_Toc350525861" w:history="1">
+        <w:r>
+          <w:rPr>
+            <w:rStyle w:val="Hyperlink"/>
+            <w:noProof/>
+          </w:rPr>
+          <w:t>2.1</w:t>
+        </w:r>
+        <w:r>
+          <w:rPr>
+            <w:noProof/>
+          </w:rPr>
+          <w:tab/>
+        </w:r>
+        <w:r>
+          <w:rPr>
+            <w:rStyle w:val="Hyperlink"/>
+            <w:noProof/>
+          </w:rPr>
+          <w:t>Importance of K-12 Computer Science Education</w:t>
+        </w:r>
+        <w:r>
+          <w:rPr>
+            <w:noProof/>
+            <w:webHidden/>
+          </w:rPr>
+          <w:tab/>
+        </w:r>
+        <w:r>
+          <w:rPr>
+            <w:noProof/>
+            <w:webHidden/>
+          </w:rPr>
+          <w:fldChar w:fldCharType="begin"/>
+        </w:r>
+        <w:r>
+          <w:rPr>
+            <w:noProof/>
+            <w:webHidden/>
+          </w:rPr>
+          <w:instrText xml:space="preserve"> PAGEREF _Toc350525861 \h </w:instrText>
+        </w:r>
+        <w:r>
+          <w:rPr>
+            <w:noProof/>
+            <w:webHidden/>
+          </w:rPr>
+        </w:r>
+        <w:r>
+          <w:rPr>
+            <w:noProof/>
+            <w:webHidden/>
+          </w:rPr>
+          <w:fldChar w:fldCharType="separate"/>
+        </w:r>
+        <w:r>
+          <w:rPr>
+            <w:noProof/>
+            <w:webHidden/>
+          </w:rPr>
+          <w:t>3</w:t>
+        </w:r>
+        <w:r>
+          <w:rPr>
+            <w:noProof/>
+            <w:webHidden/>
+          </w:rPr>
+          <w:fldChar w:fldCharType="end"/>
+        </w:r>
+      </w:hyperlink>
+    </w:p>
+    <w:p>
+      <w:pPr>
+        <w:pStyle w:val="TOC1"/>
+        <w:rPr>
+          <w:noProof/>
+        </w:rPr>
+      </w:pPr>
+      <w:hyperlink w:anchor="_Toc350525862" w:history="1">
+        <w:r>
+          <w:rPr>
+            <w:rStyle w:val="Hyperlink"/>
+            <w:noProof/>
+          </w:rPr>
+          <w:t>3.</w:t>
+        </w:r>
+        <w:r>
+          <w:rPr>
+            <w:noProof/>
+          </w:rPr>
+          <w:tab/>
+        </w:r>
+        <w:r>
+          <w:rPr>
+            <w:rStyle w:val="Hyperlink"/>
+            <w:noProof/>
+          </w:rPr>
+          <w:t xml:space="preserve"> Methodology</w:t>
+        </w:r>
+        <w:r>
+          <w:rPr>
+            <w:noProof/>
+            <w:webHidden/>
+          </w:rPr>
+          <w:tab/>
+        </w:r>
+        <w:r>
+          <w:rPr>
+            <w:noProof/>
+            <w:webHidden/>
+          </w:rPr>
+          <w:fldChar w:fldCharType="begin"/>
+        </w:r>
+        <w:r>
+          <w:rPr>
+            <w:noProof/>
+            <w:webHidden/>
+          </w:rPr>
+          <w:instrText xml:space="preserve"> PAGEREF _Toc350525862 \h </w:instrText>
+        </w:r>
+        <w:r>
+          <w:rPr>
+            <w:noProof/>
+            <w:webHidden/>
+          </w:rPr>
+        </w:r>
+        <w:r>
+          <w:rPr>
+            <w:noProof/>
+            <w:webHidden/>
+          </w:rPr>
+          <w:fldChar w:fldCharType="separate"/>
+        </w:r>
+        <w:r>
+          <w:rPr>
+            <w:noProof/>
+            <w:webHidden/>
+          </w:rPr>
+          <w:t>4</w:t>
+        </w:r>
+        <w:r>
+          <w:rPr>
+            <w:noProof/>
+            <w:webHidden/>
+          </w:rPr>
+          <w:fldChar w:fldCharType="end"/>
+        </w:r>
+      </w:hyperlink>
+    </w:p>
+    <w:p>
+      <w:pPr>
+        <w:pStyle w:val="TOC2"/>
+        <w:tabs>
+          <w:tab w:val="right" w:leader="dot" w:pos="8630"/>
+        </w:tabs>
+        <w:rPr>
+          <w:noProof/>
+        </w:rPr>
+      </w:pPr>
+      <w:hyperlink w:anchor="_Toc350525863" w:history="1">
+        <w:r>
+          <w:rPr>
+            <w:rStyle w:val="Hyperlink"/>
+            <w:noProof/>
+          </w:rPr>
+          <w:t>3.1 Approach</w:t>
+        </w:r>
+        <w:r>
+          <w:rPr>
+            <w:noProof/>
+            <w:webHidden/>
+          </w:rPr>
+          <w:tab/>
+        </w:r>
+        <w:r>
+          <w:rPr>
+            <w:noProof/>
+            <w:webHidden/>
+          </w:rPr>
+          <w:fldChar w:fldCharType="begin"/>
+        </w:r>
+        <w:r>
+          <w:rPr>
+            <w:noProof/>
+            <w:webHidden/>
+          </w:rPr>
+          <w:instrText xml:space="preserve"> PAGEREF _Toc350525863 \h </w:instrText>
+        </w:r>
+        <w:r>
+          <w:rPr>
+            <w:noProof/>
+            <w:webHidden/>
+          </w:rPr>
+        </w:r>
+        <w:r>
+          <w:rPr>
+            <w:noProof/>
+            <w:webHidden/>
+          </w:rPr>
+          <w:fldChar w:fldCharType="separate"/>
+        </w:r>
+        <w:r>
+          <w:rPr>
+            <w:noProof/>
+            <w:webHidden/>
+          </w:rPr>
+          <w:t>4</w:t>
+        </w:r>
+        <w:r>
+          <w:rPr>
+            <w:noProof/>
+            <w:webHidden/>
+          </w:rPr>
+          <w:fldChar w:fldCharType="end"/>
+        </w:r>
+      </w:hyperlink>
+    </w:p>
+    <w:p>
+      <w:pPr>
+        <w:pStyle w:val="TOC2"/>
+        <w:tabs>
+          <w:tab w:val="right" w:leader="dot" w:pos="8630"/>
+        </w:tabs>
+        <w:rPr>
+          <w:noProof/>
+        </w:rPr>
+      </w:pPr>
+      <w:hyperlink w:anchor="_Toc350525864" w:history="1">
+        <w:r>
+          <w:rPr>
+            <w:rStyle w:val="Hyperlink"/>
+            <w:noProof/>
+          </w:rPr>
+          <w:t>3.2 Data Gathering Method</w:t>
+        </w:r>
+        <w:r>
+          <w:rPr>
+            <w:noProof/>
+            <w:webHidden/>
+          </w:rPr>
+          <w:tab/>
+        </w:r>
+        <w:r>
+          <w:rPr>
+            <w:noProof/>
+            <w:webHidden/>
+          </w:rPr>
+          <w:fldChar w:fldCharType="begin"/>
+        </w:r>
+        <w:r>
+          <w:rPr>
+            <w:noProof/>
+            <w:webHidden/>
+          </w:rPr>
+          <w:instrText xml:space="preserve"> PAGEREF _Toc350525864 \h </w:instrText>
+        </w:r>
+        <w:r>
+          <w:rPr>
+            <w:noProof/>
+            <w:webHidden/>
+          </w:rPr>
+        </w:r>
+        <w:r>
+          <w:rPr>
+            <w:noProof/>
+            <w:webHidden/>
+          </w:rPr>
+          <w:fldChar w:fldCharType="separate"/>
+        </w:r>
+        <w:r>
+          <w:rPr>
+            <w:noProof/>
+            <w:webHidden/>
+          </w:rPr>
+          <w:t>4</w:t>
+        </w:r>
+        <w:r>
+          <w:rPr>
+            <w:noProof/>
+            <w:webHidden/>
+          </w:rPr>
+          <w:fldChar w:fldCharType="end"/>
+        </w:r>
+      </w:hyperlink>
+    </w:p>
+    <w:p>
+      <w:pPr>
+        <w:pStyle w:val="TOC2"/>
+        <w:tabs>
+          <w:tab w:val="right" w:leader="dot" w:pos="8630"/>
+        </w:tabs>
+        <w:rPr>
+          <w:noProof/>
+        </w:rPr>
+      </w:pPr>
+      <w:hyperlink w:anchor="_Toc350525865" w:history="1">
+        <w:r>
+          <w:rPr>
+            <w:rStyle w:val="Hyperlink"/>
+            <w:noProof/>
+          </w:rPr>
+          <w:t>3.3 Database of Study</w:t>
+        </w:r>
+        <w:r>
+          <w:rPr>
+            <w:noProof/>
+            <w:webHidden/>
+          </w:rPr>
+          <w:tab/>
+        </w:r>
+        <w:r>
+          <w:rPr>
+            <w:noProof/>
+            <w:webHidden/>
+          </w:rPr>
+          <w:fldChar w:fldCharType="begin"/>
+        </w:r>
+        <w:r>
+          <w:rPr>
+            <w:noProof/>
+            <w:webHidden/>
+          </w:rPr>
+          <w:instrText xml:space="preserve"> PAGEREF _Toc350525865 \h </w:instrText>
+        </w:r>
+        <w:r>
+          <w:rPr>
+            <w:noProof/>
+            <w:webHidden/>
+          </w:rPr>
+        </w:r>
+        <w:r>
+          <w:rPr>
+            <w:noProof/>
+            <w:webHidden/>
+          </w:rPr>
+          <w:fldChar w:fldCharType="separate"/>
+        </w:r>
+        <w:r>
+          <w:rPr>
+            <w:noProof/>
+            <w:webHidden/>
+          </w:rPr>
+          <w:t>4</w:t>
+        </w:r>
+        <w:r>
+          <w:rPr>
+            <w:noProof/>
+            <w:webHidden/>
+          </w:rPr>
+          <w:fldChar w:fldCharType="end"/>
+        </w:r>
+      </w:hyperlink>
+    </w:p>
+    <w:p>
+      <w:pPr>
+        <w:pStyle w:val="TOC2"/>
+        <w:tabs>
+          <w:tab w:val="right" w:leader="dot" w:pos="8630"/>
+        </w:tabs>
+        <w:rPr>
+          <w:noProof/>
+        </w:rPr>
+      </w:pPr>
+      <w:hyperlink w:anchor="_Toc350525866" w:history="1">
+        <w:r>
+          <w:rPr>
+            <w:rStyle w:val="Hyperlink"/>
+            <w:noProof/>
+          </w:rPr>
+          <w:t>3.4 Validity of Data</w:t>
+        </w:r>
+        <w:r>
+          <w:rPr>
+            <w:noProof/>
+            <w:webHidden/>
+          </w:rPr>
+          <w:tab/>
+        </w:r>
+        <w:r>
+          <w:rPr>
+            <w:noProof/>
+            <w:webHidden/>
+          </w:rPr>
+          <w:fldChar w:fldCharType="begin"/>
+        </w:r>
+        <w:r>
+          <w:rPr>
+            <w:noProof/>
+            <w:webHidden/>
+          </w:rPr>
+          <w:instrText xml:space="preserve"> PAGEREF _Toc350525866 \h </w:instrText>
+        </w:r>
+        <w:r>
+          <w:rPr>
+            <w:noProof/>
+            <w:webHidden/>
+          </w:rPr>
+        </w:r>
+        <w:r>
+          <w:rPr>
+            <w:noProof/>
+            <w:webHidden/>
+          </w:rPr>
+          <w:fldChar w:fldCharType="separate"/>
+        </w:r>
+        <w:r>
+          <w:rPr>
+            <w:noProof/>
+            <w:webHidden/>
+          </w:rPr>
+          <w:t>4</w:t>
+        </w:r>
+        <w:r>
+          <w:rPr>
+            <w:noProof/>
+            <w:webHidden/>
+          </w:rPr>
+          <w:fldChar w:fldCharType="end"/>
+        </w:r>
+      </w:hyperlink>
+    </w:p>
+    <w:p>
+      <w:pPr>
+        <w:pStyle w:val="TOC2"/>
+        <w:tabs>
+          <w:tab w:val="right" w:leader="dot" w:pos="8630"/>
+        </w:tabs>
+        <w:rPr>
+          <w:noProof/>
+        </w:rPr>
+      </w:pPr>
+      <w:hyperlink w:anchor="_Toc350525867" w:history="1">
+        <w:r>
+          <w:rPr>
+            <w:rStyle w:val="Hyperlink"/>
+            <w:noProof/>
+          </w:rPr>
+          <w:t>3.5 Originality &amp; Limitations</w:t>
+        </w:r>
+        <w:r>
+          <w:rPr>
+            <w:noProof/>
+            <w:webHidden/>
+          </w:rPr>
+          <w:tab/>
+        </w:r>
+        <w:r>
+          <w:rPr>
+            <w:noProof/>
+            <w:webHidden/>
+          </w:rPr>
+          <w:fldChar w:fldCharType="begin"/>
+        </w:r>
+        <w:r>
+          <w:rPr>
+            <w:noProof/>
+            <w:webHidden/>
+          </w:rPr>
+          <w:instrText xml:space="preserve"> PAGEREF _Toc350525867 \h </w:instrText>
+        </w:r>
+        <w:r>
+          <w:rPr>
+            <w:noProof/>
+            <w:webHidden/>
+          </w:rPr>
+        </w:r>
+        <w:r>
+          <w:rPr>
+            <w:noProof/>
+            <w:webHidden/>
+          </w:rPr>
+          <w:fldChar w:fldCharType="separate"/>
+        </w:r>
+        <w:r>
+          <w:rPr>
+            <w:noProof/>
+            <w:webHidden/>
+          </w:rPr>
+          <w:t>4</w:t>
+        </w:r>
+        <w:r>
+          <w:rPr>
+            <w:noProof/>
+            <w:webHidden/>
+          </w:rPr>
+          <w:fldChar w:fldCharType="end"/>
+        </w:r>
+      </w:hyperlink>
+    </w:p>
+    <w:p>
+      <w:pPr>
+        <w:pStyle w:val="TOC2"/>
+        <w:tabs>
+          <w:tab w:val="right" w:leader="dot" w:pos="8630"/>
+        </w:tabs>
+        <w:rPr>
+          <w:noProof/>
+        </w:rPr>
+      </w:pPr>
+      <w:hyperlink w:anchor="_Toc350525868" w:history="1">
+        <w:r>
+          <w:rPr>
+            <w:rStyle w:val="Hyperlink"/>
+            <w:noProof/>
+          </w:rPr>
+          <w:t>3.6 Summary</w:t>
+        </w:r>
+        <w:r>
+          <w:rPr>
+            <w:noProof/>
+            <w:webHidden/>
+          </w:rPr>
+          <w:tab/>
+        </w:r>
+        <w:r>
+          <w:rPr>
+            <w:noProof/>
+            <w:webHidden/>
+          </w:rPr>
+          <w:fldChar w:fldCharType="begin"/>
+        </w:r>
+        <w:r>
+          <w:rPr>
+            <w:noProof/>
+            <w:webHidden/>
+          </w:rPr>
+          <w:instrText xml:space="preserve"> PAGEREF _Toc350525868 \h </w:instrText>
+        </w:r>
+        <w:r>
+          <w:rPr>
+            <w:noProof/>
+            <w:webHidden/>
+          </w:rPr>
+        </w:r>
+        <w:r>
+          <w:rPr>
+            <w:noProof/>
+            <w:webHidden/>
+          </w:rPr>
+          <w:fldChar w:fldCharType="separate"/>
+        </w:r>
+        <w:r>
+          <w:rPr>
+            <w:noProof/>
+            <w:webHidden/>
+          </w:rPr>
+          <w:t>4</w:t>
+        </w:r>
+        <w:r>
+          <w:rPr>
+            <w:noProof/>
+            <w:webHidden/>
+          </w:rPr>
+          <w:fldChar w:fldCharType="end"/>
+        </w:r>
+      </w:hyperlink>
+    </w:p>
+    <w:p>
+      <w:pPr>
+        <w:pStyle w:val="TOC1"/>
+        <w:rPr>
+          <w:noProof/>
+        </w:rPr>
+      </w:pPr>
+      <w:hyperlink w:anchor="_Toc350525869" w:history="1">
+        <w:r>
+          <w:rPr>
+            <w:rStyle w:val="Hyperlink"/>
+            <w:noProof/>
+          </w:rPr>
+          <w:t>4.</w:t>
+        </w:r>
+        <w:r>
+          <w:rPr>
+            <w:noProof/>
+          </w:rPr>
+          <w:tab/>
+        </w:r>
+        <w:r>
+          <w:rPr>
+            <w:rStyle w:val="Hyperlink"/>
+            <w:noProof/>
+          </w:rPr>
+          <w:t xml:space="preserve"> Presentation of Findings</w:t>
+        </w:r>
+        <w:r>
+          <w:rPr>
+            <w:noProof/>
+            <w:webHidden/>
+          </w:rPr>
+          <w:tab/>
+        </w:r>
+        <w:r>
+          <w:rPr>
+            <w:noProof/>
+            <w:webHidden/>
+          </w:rPr>
+          <w:fldChar w:fldCharType="begin"/>
+        </w:r>
+        <w:r>
+          <w:rPr>
+            <w:noProof/>
+            <w:webHidden/>
+          </w:rPr>
+          <w:instrText xml:space="preserve"> PAGEREF _Toc350525869 \h </w:instrText>
+        </w:r>
+        <w:r>
+          <w:rPr>
+            <w:noProof/>
+            <w:webHidden/>
+          </w:rPr>
+        </w:r>
+        <w:r>
+          <w:rPr>
+            <w:noProof/>
+            <w:webHidden/>
+          </w:rPr>
+          <w:fldChar w:fldCharType="separate"/>
+        </w:r>
+        <w:r>
+          <w:rPr>
+            <w:noProof/>
+            <w:webHidden/>
+          </w:rPr>
+          <w:t>5</w:t>
+        </w:r>
+        <w:r>
+          <w:rPr>
+            <w:noProof/>
+            <w:webHidden/>
+          </w:rPr>
+          <w:fldChar w:fldCharType="end"/>
+        </w:r>
+      </w:hyperlink>
+    </w:p>
+    <w:p>
+      <w:pPr>
+        <w:pStyle w:val="TOC1"/>
+        <w:rPr>
+          <w:noProof/>
+        </w:rPr>
+      </w:pPr>
+      <w:hyperlink w:anchor="_Toc350525870" w:history="1">
+        <w:r>
+          <w:rPr>
+            <w:rStyle w:val="Hyperlink"/>
+            <w:noProof/>
+          </w:rPr>
+          <w:t>5.</w:t>
+        </w:r>
+        <w:r>
+          <w:rPr>
+            <w:noProof/>
+          </w:rPr>
+          <w:tab/>
+        </w:r>
+        <w:r>
+          <w:rPr>
+            <w:rStyle w:val="Hyperlink"/>
+            <w:noProof/>
+          </w:rPr>
+          <w:t>Conclusions</w:t>
+        </w:r>
+        <w:r>
+          <w:rPr>
+            <w:noProof/>
+            <w:webHidden/>
+          </w:rPr>
+          <w:tab/>
+        </w:r>
+        <w:r>
+          <w:rPr>
+            <w:noProof/>
+            <w:webHidden/>
+          </w:rPr>
+          <w:fldChar w:fldCharType="begin"/>
+        </w:r>
+        <w:r>
+          <w:rPr>
+            <w:noProof/>
+            <w:webHidden/>
+          </w:rPr>
+          <w:instrText xml:space="preserve"> PAGEREF _Toc350525870 \h </w:instrText>
+        </w:r>
+        <w:r>
+          <w:rPr>
+            <w:noProof/>
+            <w:webHidden/>
+          </w:rPr>
+        </w:r>
+        <w:r>
+          <w:rPr>
+            <w:noProof/>
+            <w:webHidden/>
+          </w:rPr>
+          <w:fldChar w:fldCharType="separate"/>
+        </w:r>
+        <w:r>
+          <w:rPr>
+            <w:noProof/>
+            <w:webHidden/>
+          </w:rPr>
+          <w:t>6</w:t>
+        </w:r>
+        <w:r>
+          <w:rPr>
+            <w:noProof/>
+            <w:webHidden/>
+          </w:rPr>
+          <w:fldChar w:fldCharType="end"/>
+        </w:r>
+      </w:hyperlink>
+    </w:p>
+    <w:p>
+      <w:pPr>
+        <w:pStyle w:val="TOC1"/>
+        <w:rPr>
+          <w:noProof/>
+        </w:rPr>
+      </w:pPr>
+      <w:hyperlink w:anchor="_Toc350525871" w:history="1">
+        <w:r>
+          <w:rPr>
+            <w:rStyle w:val="Hyperlink"/>
+            <w:noProof/>
+          </w:rPr>
+          <w:t>6.</w:t>
+        </w:r>
+        <w:r>
+          <w:rPr>
+            <w:noProof/>
+          </w:rPr>
+          <w:tab/>
+        </w:r>
+        <w:r>
+          <w:rPr>
+            <w:rStyle w:val="Hyperlink"/>
+            <w:noProof/>
+          </w:rPr>
+          <w:t>Future Work</w:t>
+        </w:r>
+        <w:r>
+          <w:rPr>
+            <w:noProof/>
+            <w:webHidden/>
+          </w:rPr>
+          <w:tab/>
+        </w:r>
+        <w:r>
+          <w:rPr>
+            <w:noProof/>
+            <w:webHidden/>
+          </w:rPr>
+          <w:fldChar w:fldCharType="begin"/>
+        </w:r>
+        <w:r>
+          <w:rPr>
+            <w:noProof/>
+            <w:webHidden/>
+          </w:rPr>
+          <w:instrText xml:space="preserve"> PAGEREF _Toc350525871 \h </w:instrText>
+        </w:r>
+        <w:r>
+          <w:rPr>
+            <w:noProof/>
+            <w:webHidden/>
+          </w:rPr>
+        </w:r>
+        <w:r>
+          <w:rPr>
+            <w:noProof/>
+            <w:webHidden/>
+          </w:rPr>
+          <w:fldChar w:fldCharType="separate"/>
+        </w:r>
+        <w:r>
+          <w:rPr>
+            <w:noProof/>
+            <w:webHidden/>
+          </w:rPr>
+          <w:t>7</w:t>
+        </w:r>
+        <w:r>
+          <w:rPr>
+            <w:noProof/>
+            <w:webHidden/>
+          </w:rPr>
+          <w:fldChar w:fldCharType="end"/>
+        </w:r>
+      </w:hyperlink>
+    </w:p>
+    <w:p>
+      <w:pPr>
+        <w:pStyle w:val="TOC1"/>
+        <w:rPr>
+          <w:noProof/>
+        </w:rPr>
+      </w:pPr>
+      <w:hyperlink w:anchor="_Toc350525872" w:history="1">
+        <w:r>
+          <w:rPr>
+            <w:rStyle w:val="Hyperlink"/>
+            <w:noProof/>
+          </w:rPr>
+          <w:t>7.</w:t>
+        </w:r>
+        <w:r>
+          <w:rPr>
+            <w:noProof/>
+          </w:rPr>
+          <w:tab/>
+        </w:r>
+        <w:r>
+          <w:rPr>
+            <w:rStyle w:val="Hyperlink"/>
+            <w:noProof/>
+          </w:rPr>
+          <w:t>Bibliography</w:t>
+        </w:r>
+        <w:r>
+          <w:rPr>
+            <w:noProof/>
+            <w:webHidden/>
+          </w:rPr>
+          <w:tab/>
+        </w:r>
+        <w:r>
+          <w:rPr>
+            <w:noProof/>
+            <w:webHidden/>
+          </w:rPr>
+          <w:fldChar w:fldCharType="begin"/>
+        </w:r>
+        <w:r>
+          <w:rPr>
+            <w:noProof/>
+            <w:webHidden/>
+          </w:rPr>
+          <w:instrText xml:space="preserve"> PAGEREF _Toc350525872 \h </w:instrText>
+        </w:r>
+        <w:r>
+          <w:rPr>
+            <w:noProof/>
+            <w:webHidden/>
+          </w:rPr>
+        </w:r>
+        <w:r>
+          <w:rPr>
+            <w:noProof/>
+            <w:webHidden/>
+          </w:rPr>
+          <w:fldChar w:fldCharType="separate"/>
+        </w:r>
+        <w:r>
+          <w:rPr>
+            <w:noProof/>
+            <w:webHidden/>
+          </w:rPr>
+          <w:t>8</w:t>
+        </w:r>
+        <w:r>
+          <w:rPr>
+            <w:noProof/>
+            <w:webHidden/>
+          </w:rPr>
+          <w:fldChar w:fldCharType="end"/>
+        </w:r>
+      </w:hyperlink>
+    </w:p>
+    <w:p>
+      <w:r>
+        <w:fldChar w:fldCharType="end"/>
       </w:r>
     </w:p>
     <w:p>
@@ -347,10 +1653,12 @@
       <w:r>
         <w:br w:type="page"/>
       </w:r>
+      <w:bookmarkStart w:id="1" w:name="_Toc350525856"/>
       <w:r>
         <w:lastRenderedPageBreak/>
         <w:t>List of Tables</w:t>
       </w:r>
+      <w:bookmarkEnd w:id="1"/>
       <w:r>
         <w:t xml:space="preserve"> </w:t>
       </w:r>
@@ -359,8 +1667,8 @@
       <w:pPr>
         <w:pStyle w:val="Heading1"/>
         <w:sectPr>
-          <w:footerReference w:type="default" r:id="rId6"/>
-          <w:footerReference w:type="first" r:id="rId7"/>
+          <w:footerReference w:type="default" r:id="rId7"/>
+          <w:footerReference w:type="first" r:id="rId8"/>
           <w:pgSz w:w="12240" w:h="15840"/>
           <w:pgMar w:top="1440" w:right="1440" w:bottom="1440" w:left="2160" w:header="0" w:footer="432" w:gutter="0"/>
           <w:pgNumType w:fmt="lowerRoman" w:start="2"/>
@@ -372,19 +1680,23 @@
       <w:r>
         <w:br w:type="page"/>
       </w:r>
+      <w:bookmarkStart w:id="2" w:name="_Toc350525857"/>
       <w:r>
         <w:lastRenderedPageBreak/>
         <w:t>List of Figures</w:t>
       </w:r>
+      <w:bookmarkEnd w:id="2"/>
     </w:p>
     <w:p>
       <w:pPr>
         <w:pStyle w:val="Heading1"/>
       </w:pPr>
+      <w:bookmarkStart w:id="3" w:name="_Toc350525858"/>
       <w:r>
         <w:lastRenderedPageBreak/>
         <w:t>Abstract</w:t>
       </w:r>
+      <w:bookmarkEnd w:id="3"/>
     </w:p>
     <w:p>
       <w:pPr>
@@ -424,6 +1736,7 @@
       <w:r>
         <w:br w:type="page"/>
       </w:r>
+      <w:bookmarkStart w:id="4" w:name="_Toc350525859"/>
       <w:r>
         <w:lastRenderedPageBreak/>
         <w:t>1.</w:t>
@@ -434,6 +1747,7 @@
       <w:r>
         <w:t>Introduction</w:t>
       </w:r>
+      <w:bookmarkEnd w:id="4"/>
     </w:p>
     <w:p>
       <w:pPr>
@@ -615,6 +1929,7 @@
       <w:r>
         <w:br w:type="page"/>
       </w:r>
+      <w:bookmarkStart w:id="5" w:name="_Toc350525860"/>
       <w:r>
         <w:lastRenderedPageBreak/>
         <w:t>2.</w:t>
@@ -625,6 +1940,7 @@
       <w:r>
         <w:t>Literature Review</w:t>
       </w:r>
+      <w:bookmarkEnd w:id="5"/>
       <w:r>
         <w:rPr>
           <w:rFonts w:ascii="Tahoma" w:hAnsi="Tahoma" w:cs="Tahoma"/>
@@ -638,6 +1954,7 @@
       <w:pPr>
         <w:pStyle w:val="Heading2"/>
       </w:pPr>
+      <w:bookmarkStart w:id="6" w:name="_Toc350525861"/>
       <w:r>
         <w:t>2.1</w:t>
       </w:r>
@@ -645,6 +1962,7 @@
         <w:tab/>
         <w:t>Importance of K-12 Computer Science Education</w:t>
       </w:r>
+      <w:bookmarkEnd w:id="6"/>
     </w:p>
     <w:p>
       <w:r>
@@ -653,7 +1971,7 @@
       <w:r>
         <w:t xml:space="preserve">- </w:t>
       </w:r>
-      <w:hyperlink r:id="rId8" w:history="1">
+      <w:hyperlink r:id="rId9" w:history="1">
         <w:r>
           <w:rPr>
             <w:rStyle w:val="Hyperlink"/>
@@ -671,7 +1989,23 @@
         <w:t xml:space="preserve"> </w:t>
       </w:r>
       <w:r>
-        <w:t>“math and scince is part of your overall educational experience, we don’t want youy to be intimidated by it.”</w:t>
+        <w:t xml:space="preserve">“math and </w:t>
+      </w:r>
+      <w:proofErr w:type="spellStart"/>
+      <w:r>
+        <w:t>scince</w:t>
+      </w:r>
+      <w:proofErr w:type="spellEnd"/>
+      <w:r>
+        <w:t xml:space="preserve"> is part of your overall educational experience, we don’t want </w:t>
+      </w:r>
+      <w:proofErr w:type="spellStart"/>
+      <w:r>
+        <w:t>youy</w:t>
+      </w:r>
+      <w:proofErr w:type="spellEnd"/>
+      <w:r>
+        <w:t xml:space="preserve"> to be intimidated by it.”</w:t>
       </w:r>
     </w:p>
     <w:p>
@@ -681,7 +2015,7 @@
       <w:r>
         <w:t xml:space="preserve"> - </w:t>
       </w:r>
-      <w:hyperlink r:id="rId9" w:history="1">
+      <w:hyperlink r:id="rId10" w:history="1">
         <w:r>
           <w:rPr>
             <w:rStyle w:val="Hyperlink"/>
@@ -692,8 +2026,8 @@
       <w:r>
         <w:t xml:space="preserve"> - </w:t>
       </w:r>
-      <w:bookmarkStart w:id="0" w:name="_GoBack"/>
-      <w:bookmarkEnd w:id="0"/>
+      <w:bookmarkStart w:id="7" w:name="_GoBack"/>
+      <w:bookmarkEnd w:id="7"/>
     </w:p>
     <w:p>
       <w:pPr>
@@ -707,6 +2041,7 @@
       <w:r>
         <w:br w:type="page"/>
       </w:r>
+      <w:bookmarkStart w:id="8" w:name="_Toc350525862"/>
       <w:r>
         <w:lastRenderedPageBreak/>
         <w:t>3.</w:t>
@@ -717,6 +2052,7 @@
       <w:r>
         <w:t xml:space="preserve"> Methodology</w:t>
       </w:r>
+      <w:bookmarkEnd w:id="8"/>
       <w:r>
         <w:rPr>
           <w:rFonts w:ascii="Tahoma" w:hAnsi="Tahoma" w:cs="Tahoma"/>
@@ -735,9 +2071,11 @@
           <w:szCs w:val="18"/>
         </w:rPr>
       </w:pPr>
+      <w:bookmarkStart w:id="9" w:name="_Toc350525863"/>
       <w:r>
         <w:t>3.1 Approach</w:t>
       </w:r>
+      <w:bookmarkEnd w:id="9"/>
       <w:r>
         <w:rPr>
           <w:rFonts w:ascii="Tahoma" w:hAnsi="Tahoma" w:cs="Tahoma"/>
@@ -756,9 +2094,11 @@
           <w:szCs w:val="18"/>
         </w:rPr>
       </w:pPr>
+      <w:bookmarkStart w:id="10" w:name="_Toc350525864"/>
       <w:r>
         <w:t>3.2 Data Gathering Method</w:t>
       </w:r>
+      <w:bookmarkEnd w:id="10"/>
       <w:r>
         <w:rPr>
           <w:rFonts w:ascii="Tahoma" w:hAnsi="Tahoma" w:cs="Tahoma"/>
@@ -777,9 +2117,11 @@
           <w:szCs w:val="18"/>
         </w:rPr>
       </w:pPr>
+      <w:bookmarkStart w:id="11" w:name="_Toc350525865"/>
       <w:r>
         <w:t>3.3 Database of Study</w:t>
       </w:r>
+      <w:bookmarkEnd w:id="11"/>
       <w:r>
         <w:rPr>
           <w:rFonts w:ascii="Tahoma" w:hAnsi="Tahoma" w:cs="Tahoma"/>
@@ -798,9 +2140,11 @@
           <w:szCs w:val="18"/>
         </w:rPr>
       </w:pPr>
+      <w:bookmarkStart w:id="12" w:name="_Toc350525866"/>
       <w:r>
         <w:t>3.4 Validity of Data</w:t>
       </w:r>
+      <w:bookmarkEnd w:id="12"/>
       <w:r>
         <w:rPr>
           <w:rFonts w:ascii="Tahoma" w:hAnsi="Tahoma" w:cs="Tahoma"/>
@@ -819,9 +2163,11 @@
           <w:szCs w:val="18"/>
         </w:rPr>
       </w:pPr>
+      <w:bookmarkStart w:id="13" w:name="_Toc350525867"/>
       <w:r>
         <w:t>3.5 Originality &amp; Limitations</w:t>
       </w:r>
+      <w:bookmarkEnd w:id="13"/>
       <w:r>
         <w:rPr>
           <w:rFonts w:ascii="Tahoma" w:hAnsi="Tahoma" w:cs="Tahoma"/>
@@ -840,9 +2186,11 @@
           <w:szCs w:val="18"/>
         </w:rPr>
       </w:pPr>
+      <w:bookmarkStart w:id="14" w:name="_Toc350525868"/>
       <w:r>
         <w:t>3.6 Summary</w:t>
       </w:r>
+      <w:bookmarkEnd w:id="14"/>
     </w:p>
     <w:p>
       <w:pPr>
@@ -856,6 +2204,7 @@
       <w:r>
         <w:br w:type="page"/>
       </w:r>
+      <w:bookmarkStart w:id="15" w:name="_Toc350525869"/>
       <w:r>
         <w:lastRenderedPageBreak/>
         <w:t>4.</w:t>
@@ -866,6 +2215,7 @@
       <w:r>
         <w:t xml:space="preserve"> Presentation of Findings</w:t>
       </w:r>
+      <w:bookmarkEnd w:id="15"/>
     </w:p>
     <w:p>
       <w:pPr>
@@ -943,7 +2293,11 @@
       </w:r>
       <w:r>
         <w:lastRenderedPageBreak/>
-        <w:t xml:space="preserve"> 5.</w:t>
+        <w:t xml:space="preserve"> </w:t>
+      </w:r>
+      <w:bookmarkStart w:id="16" w:name="_Toc350525870"/>
+      <w:r>
+        <w:t>5.</w:t>
       </w:r>
       <w:r>
         <w:tab/>
@@ -951,6 +2305,7 @@
       <w:r>
         <w:t>Conclusions</w:t>
       </w:r>
+      <w:bookmarkEnd w:id="16"/>
     </w:p>
     <w:p>
       <w:pPr>
@@ -964,6 +2319,7 @@
       <w:r>
         <w:br w:type="page"/>
       </w:r>
+      <w:bookmarkStart w:id="17" w:name="_Toc350525871"/>
       <w:r>
         <w:lastRenderedPageBreak/>
         <w:t>6.</w:t>
@@ -974,6 +2330,7 @@
       <w:r>
         <w:t>Future Work</w:t>
       </w:r>
+      <w:bookmarkEnd w:id="17"/>
       <w:r>
         <w:rPr>
           <w:rFonts w:ascii="Tahoma" w:hAnsi="Tahoma" w:cs="Tahoma"/>
@@ -990,6 +2347,7 @@
       <w:r>
         <w:br w:type="page"/>
       </w:r>
+      <w:bookmarkStart w:id="18" w:name="_Toc350525872"/>
       <w:r>
         <w:lastRenderedPageBreak/>
         <w:t>7.</w:t>
@@ -1000,6 +2358,7 @@
       <w:r>
         <w:t>Bibliography</w:t>
       </w:r>
+      <w:bookmarkEnd w:id="18"/>
     </w:p>
     <w:p>
       <w:pPr>
@@ -1013,8 +2372,13 @@
       <w:pPr>
         <w:pStyle w:val="NoSpacing"/>
       </w:pPr>
-      <w:r>
-        <w:t>alphabetically and any other pertinent sections, such as appendices. Chicago Manual of Style</w:t>
+      <w:proofErr w:type="gramStart"/>
+      <w:r>
+        <w:t>alphabetically</w:t>
+      </w:r>
+      <w:proofErr w:type="gramEnd"/>
+      <w:r>
+        <w:t xml:space="preserve"> and any other pertinent sections, such as appendices. Chicago Manual of Style</w:t>
       </w:r>
     </w:p>
     <w:sectPr>
@@ -1029,7 +2393,7 @@
 </file>
 
 <file path=word/endnotes.xml><?xml version="1.0" encoding="utf-8"?>
-<w:endnotes xmlns:wpc="http://schemas.microsoft.com/office/word/2010/wordprocessingCanvas" xmlns:mc="http://schemas.openxmlformats.org/markup-compatibility/2006" xmlns:o="urn:schemas-microsoft-com:office:office" xmlns:r="http://schemas.openxmlformats.org/officeDocument/2006/relationships" xmlns:m="http://schemas.openxmlformats.org/officeDocument/2006/math" xmlns:v="urn:schemas-microsoft-com:vml" xmlns:wp14="http://schemas.microsoft.com/office/word/2010/wordprocessingDrawing" xmlns:wp="http://schemas.openxmlformats.org/drawingml/2006/wordprocessingDrawing" xmlns:w10="urn:schemas-microsoft-com:office:word" xmlns:w="http://schemas.openxmlformats.org/wordprocessingml/2006/main" xmlns:w14="http://schemas.microsoft.com/office/word/2010/wordml" xmlns:wpg="http://schemas.microsoft.com/office/word/2010/wordprocessingGroup" xmlns:wpi="http://schemas.microsoft.com/office/word/2010/wordprocessingInk" xmlns:wne="http://schemas.microsoft.com/office/word/2006/wordml" xmlns:wps="http://schemas.microsoft.com/office/word/2010/wordprocessingShape" mc:Ignorable="w14 wp14">
+<w:endnotes xmlns:ve="http://schemas.openxmlformats.org/markup-compatibility/2006" xmlns:o="urn:schemas-microsoft-com:office:office" xmlns:r="http://schemas.openxmlformats.org/officeDocument/2006/relationships" xmlns:m="http://schemas.openxmlformats.org/officeDocument/2006/math" xmlns:v="urn:schemas-microsoft-com:vml" xmlns:wp="http://schemas.openxmlformats.org/drawingml/2006/wordprocessingDrawing" xmlns:w10="urn:schemas-microsoft-com:office:word" xmlns:w="http://schemas.openxmlformats.org/wordprocessingml/2006/main" xmlns:wne="http://schemas.microsoft.com/office/word/2006/wordml">
   <w:endnote w:type="separator" w:id="-1">
     <w:p>
       <w:pPr>
@@ -1054,7 +2418,7 @@
 </file>
 
 <file path=word/footer1.xml><?xml version="1.0" encoding="utf-8"?>
-<w:ftr xmlns:wpc="http://schemas.microsoft.com/office/word/2010/wordprocessingCanvas" xmlns:mc="http://schemas.openxmlformats.org/markup-compatibility/2006" xmlns:o="urn:schemas-microsoft-com:office:office" xmlns:r="http://schemas.openxmlformats.org/officeDocument/2006/relationships" xmlns:m="http://schemas.openxmlformats.org/officeDocument/2006/math" xmlns:v="urn:schemas-microsoft-com:vml" xmlns:wp14="http://schemas.microsoft.com/office/word/2010/wordprocessingDrawing" xmlns:wp="http://schemas.openxmlformats.org/drawingml/2006/wordprocessingDrawing" xmlns:w10="urn:schemas-microsoft-com:office:word" xmlns:w="http://schemas.openxmlformats.org/wordprocessingml/2006/main" xmlns:w14="http://schemas.microsoft.com/office/word/2010/wordml" xmlns:wpg="http://schemas.microsoft.com/office/word/2010/wordprocessingGroup" xmlns:wpi="http://schemas.microsoft.com/office/word/2010/wordprocessingInk" xmlns:wne="http://schemas.microsoft.com/office/word/2006/wordml" xmlns:wps="http://schemas.microsoft.com/office/word/2010/wordprocessingShape" mc:Ignorable="w14 wp14">
+<w:ftr xmlns:ve="http://schemas.openxmlformats.org/markup-compatibility/2006" xmlns:o="urn:schemas-microsoft-com:office:office" xmlns:r="http://schemas.openxmlformats.org/officeDocument/2006/relationships" xmlns:m="http://schemas.openxmlformats.org/officeDocument/2006/math" xmlns:v="urn:schemas-microsoft-com:vml" xmlns:wp="http://schemas.openxmlformats.org/drawingml/2006/wordprocessingDrawing" xmlns:w10="urn:schemas-microsoft-com:office:word" xmlns:w="http://schemas.openxmlformats.org/wordprocessingml/2006/main" xmlns:wne="http://schemas.microsoft.com/office/word/2006/wordml">
   <w:p>
     <w:pPr>
       <w:pStyle w:val="Footer"/>
@@ -1073,7 +2437,7 @@
       <w:rPr>
         <w:noProof/>
       </w:rPr>
-      <w:t>3</w:t>
+      <w:t>iii</w:t>
     </w:r>
     <w:r>
       <w:rPr>
@@ -1086,7 +2450,7 @@
 </file>
 
 <file path=word/footer2.xml><?xml version="1.0" encoding="utf-8"?>
-<w:ftr xmlns:wpc="http://schemas.microsoft.com/office/word/2010/wordprocessingCanvas" xmlns:mc="http://schemas.openxmlformats.org/markup-compatibility/2006" xmlns:o="urn:schemas-microsoft-com:office:office" xmlns:r="http://schemas.openxmlformats.org/officeDocument/2006/relationships" xmlns:m="http://schemas.openxmlformats.org/officeDocument/2006/math" xmlns:v="urn:schemas-microsoft-com:vml" xmlns:wp14="http://schemas.microsoft.com/office/word/2010/wordprocessingDrawing" xmlns:wp="http://schemas.openxmlformats.org/drawingml/2006/wordprocessingDrawing" xmlns:w10="urn:schemas-microsoft-com:office:word" xmlns:w="http://schemas.openxmlformats.org/wordprocessingml/2006/main" xmlns:w14="http://schemas.microsoft.com/office/word/2010/wordml" xmlns:wpg="http://schemas.microsoft.com/office/word/2010/wordprocessingGroup" xmlns:wpi="http://schemas.microsoft.com/office/word/2010/wordprocessingInk" xmlns:wne="http://schemas.microsoft.com/office/word/2006/wordml" xmlns:wps="http://schemas.microsoft.com/office/word/2010/wordprocessingShape" mc:Ignorable="w14 wp14">
+<w:ftr xmlns:ve="http://schemas.openxmlformats.org/markup-compatibility/2006" xmlns:o="urn:schemas-microsoft-com:office:office" xmlns:r="http://schemas.openxmlformats.org/officeDocument/2006/relationships" xmlns:m="http://schemas.openxmlformats.org/officeDocument/2006/math" xmlns:v="urn:schemas-microsoft-com:vml" xmlns:wp="http://schemas.openxmlformats.org/drawingml/2006/wordprocessingDrawing" xmlns:w10="urn:schemas-microsoft-com:office:word" xmlns:w="http://schemas.openxmlformats.org/wordprocessingml/2006/main" xmlns:wne="http://schemas.microsoft.com/office/word/2006/wordml">
   <w:p>
     <w:pPr>
       <w:pStyle w:val="Footer"/>
@@ -1100,7 +2464,7 @@
 </file>
 
 <file path=word/footnotes.xml><?xml version="1.0" encoding="utf-8"?>
-<w:footnotes xmlns:wpc="http://schemas.microsoft.com/office/word/2010/wordprocessingCanvas" xmlns:mc="http://schemas.openxmlformats.org/markup-compatibility/2006" xmlns:o="urn:schemas-microsoft-com:office:office" xmlns:r="http://schemas.openxmlformats.org/officeDocument/2006/relationships" xmlns:m="http://schemas.openxmlformats.org/officeDocument/2006/math" xmlns:v="urn:schemas-microsoft-com:vml" xmlns:wp14="http://schemas.microsoft.com/office/word/2010/wordprocessingDrawing" xmlns:wp="http://schemas.openxmlformats.org/drawingml/2006/wordprocessingDrawing" xmlns:w10="urn:schemas-microsoft-com:office:word" xmlns:w="http://schemas.openxmlformats.org/wordprocessingml/2006/main" xmlns:w14="http://schemas.microsoft.com/office/word/2010/wordml" xmlns:wpg="http://schemas.microsoft.com/office/word/2010/wordprocessingGroup" xmlns:wpi="http://schemas.microsoft.com/office/word/2010/wordprocessingInk" xmlns:wne="http://schemas.microsoft.com/office/word/2006/wordml" xmlns:wps="http://schemas.microsoft.com/office/word/2010/wordprocessingShape" mc:Ignorable="w14 wp14">
+<w:footnotes xmlns:ve="http://schemas.openxmlformats.org/markup-compatibility/2006" xmlns:o="urn:schemas-microsoft-com:office:office" xmlns:r="http://schemas.openxmlformats.org/officeDocument/2006/relationships" xmlns:m="http://schemas.openxmlformats.org/officeDocument/2006/math" xmlns:v="urn:schemas-microsoft-com:vml" xmlns:wp="http://schemas.openxmlformats.org/drawingml/2006/wordprocessingDrawing" xmlns:w10="urn:schemas-microsoft-com:office:word" xmlns:w="http://schemas.openxmlformats.org/wordprocessingml/2006/main" xmlns:wne="http://schemas.microsoft.com/office/word/2006/wordml">
   <w:footnote w:type="separator" w:id="-1">
     <w:p>
       <w:pPr>
@@ -1125,7 +2489,7 @@
 </file>
 
 <file path=word/styles.xml><?xml version="1.0" encoding="utf-8"?>
-<w:styles xmlns:mc="http://schemas.openxmlformats.org/markup-compatibility/2006" xmlns:r="http://schemas.openxmlformats.org/officeDocument/2006/relationships" xmlns:w="http://schemas.openxmlformats.org/wordprocessingml/2006/main" xmlns:w14="http://schemas.microsoft.com/office/word/2010/wordml" mc:Ignorable="w14">
+<w:styles xmlns:r="http://schemas.openxmlformats.org/officeDocument/2006/relationships" xmlns:w="http://schemas.openxmlformats.org/wordprocessingml/2006/main">
   <w:docDefaults>
     <w:rPrDefault>
       <w:rPr>
@@ -1307,6 +2671,7 @@
       <w:kern w:val="32"/>
       <w:sz w:val="32"/>
       <w:szCs w:val="32"/>
+      <w:lang/>
     </w:rPr>
   </w:style>
   <w:style w:type="paragraph" w:styleId="Heading2">
@@ -1331,6 +2696,7 @@
       <w:iCs/>
       <w:sz w:val="28"/>
       <w:szCs w:val="28"/>
+      <w:lang/>
     </w:rPr>
   </w:style>
   <w:style w:type="character" w:default="1" w:styleId="DefaultParagraphFont">
@@ -1344,6 +2710,7 @@
     <w:uiPriority w:val="99"/>
     <w:semiHidden/>
     <w:unhideWhenUsed/>
+    <w:qFormat/>
     <w:tblPr>
       <w:tblInd w:w="0" w:type="dxa"/>
       <w:tblCellMar>
@@ -1373,6 +2740,10 @@
         <w:tab w:val="right" w:pos="9360"/>
       </w:tabs>
     </w:pPr>
+    <w:rPr>
+      <w:rFonts w:ascii="Calibri" w:hAnsi="Calibri"/>
+      <w:lang/>
+    </w:rPr>
   </w:style>
   <w:style w:type="character" w:customStyle="1" w:styleId="HeaderChar">
     <w:name w:val="Header Char"/>
@@ -1397,6 +2768,10 @@
         <w:tab w:val="right" w:pos="9360"/>
       </w:tabs>
     </w:pPr>
+    <w:rPr>
+      <w:rFonts w:ascii="Calibri" w:hAnsi="Calibri"/>
+      <w:lang/>
+    </w:rPr>
   </w:style>
   <w:style w:type="character" w:customStyle="1" w:styleId="FooterChar">
     <w:name w:val="Footer Char"/>
@@ -1420,9 +2795,10 @@
       <w:spacing w:after="0" w:line="240" w:lineRule="auto"/>
     </w:pPr>
     <w:rPr>
-      <w:rFonts w:ascii="Tahoma" w:hAnsi="Tahoma" w:cs="Tahoma"/>
+      <w:rFonts w:ascii="Tahoma" w:hAnsi="Tahoma"/>
       <w:sz w:val="16"/>
       <w:szCs w:val="16"/>
+      <w:lang/>
     </w:rPr>
   </w:style>
   <w:style w:type="character" w:customStyle="1" w:styleId="BalloonTextChar">
@@ -1489,6 +2865,55 @@
       <w:color w:val="0000FF"/>
       <w:u w:val="single"/>
     </w:rPr>
+  </w:style>
+  <w:style w:type="paragraph" w:styleId="TOCHeading">
+    <w:name w:val="TOC Heading"/>
+    <w:basedOn w:val="Heading1"/>
+    <w:next w:val="Normal"/>
+    <w:uiPriority w:val="39"/>
+    <w:semiHidden/>
+    <w:unhideWhenUsed/>
+    <w:qFormat/>
+    <w:rsid w:val="00B37E68"/>
+    <w:pPr>
+      <w:keepLines/>
+      <w:spacing w:before="480" w:after="0"/>
+      <w:outlineLvl w:val="9"/>
+    </w:pPr>
+    <w:rPr>
+      <w:color w:val="365F91"/>
+      <w:kern w:val="0"/>
+      <w:sz w:val="28"/>
+      <w:szCs w:val="28"/>
+    </w:rPr>
+  </w:style>
+  <w:style w:type="paragraph" w:styleId="TOC1">
+    <w:name w:val="toc 1"/>
+    <w:basedOn w:val="Normal"/>
+    <w:next w:val="Normal"/>
+    <w:autoRedefine/>
+    <w:uiPriority w:val="39"/>
+    <w:unhideWhenUsed/>
+    <w:rsid w:val="00B37E68"/>
+    <w:pPr>
+      <w:tabs>
+        <w:tab w:val="left" w:pos="440"/>
+        <w:tab w:val="right" w:leader="dot" w:pos="8630"/>
+      </w:tabs>
+      <w:spacing w:line="240" w:lineRule="auto"/>
+    </w:pPr>
+  </w:style>
+  <w:style w:type="paragraph" w:styleId="TOC2">
+    <w:name w:val="toc 2"/>
+    <w:basedOn w:val="Normal"/>
+    <w:next w:val="Normal"/>
+    <w:autoRedefine/>
+    <w:uiPriority w:val="39"/>
+    <w:unhideWhenUsed/>
+    <w:rsid w:val="00B37E68"/>
+    <w:pPr>
+      <w:ind w:left="220"/>
+    </w:pPr>
   </w:style>
 </w:styles>
 </file>
@@ -1776,4 +3201,16 @@
   <a:objectDefaults/>
   <a:extraClrSchemeLst/>
 </a:theme>
+</file>
+
+<file path=customXml/item1.xml><?xml version="1.0" encoding="utf-8"?>
+<b:Sources xmlns:b="http://schemas.openxmlformats.org/officeDocument/2006/bibliography" xmlns="http://schemas.openxmlformats.org/officeDocument/2006/bibliography" SelectedStyle="\CHICAGO.XSL" StyleName="Chicago Fifteenth Edition"/>
+</file>
+
+<file path=customXml/itemProps1.xml><?xml version="1.0" encoding="utf-8"?>
+<ds:datastoreItem xmlns:ds="http://schemas.openxmlformats.org/officeDocument/2006/customXml" ds:itemID="{614EAB1E-83D0-43BE-8775-6D9254CEEEAF}">
+  <ds:schemaRefs>
+    <ds:schemaRef ds:uri="http://schemas.openxmlformats.org/officeDocument/2006/bibliography"/>
+  </ds:schemaRefs>
+</ds:datastoreItem>
 </file>
</xml_diff>

<commit_message>
Started on rationale. Boom.
</commit_message>
<xml_diff>
--- a/PAPER.docx
+++ b/PAPER.docx
@@ -93,11 +93,19 @@
           <w:rFonts w:ascii="Georgia" w:hAnsi="Georgia"/>
         </w:rPr>
       </w:pPr>
-      <w:r>
-        <w:rPr>
-          <w:rFonts w:ascii="Georgia" w:hAnsi="Georgia"/>
-        </w:rPr>
-        <w:t>the Department of</w:t>
+      <w:proofErr w:type="gramStart"/>
+      <w:r>
+        <w:rPr>
+          <w:rFonts w:ascii="Georgia" w:hAnsi="Georgia"/>
+        </w:rPr>
+        <w:t>the</w:t>
+      </w:r>
+      <w:proofErr w:type="gramEnd"/>
+      <w:r>
+        <w:rPr>
+          <w:rFonts w:ascii="Georgia" w:hAnsi="Georgia"/>
+        </w:rPr>
+        <w:t xml:space="preserve"> Department of</w:t>
       </w:r>
       <w:r>
         <w:rPr>
@@ -149,11 +157,19 @@
           <w:rFonts w:ascii="Georgia" w:hAnsi="Georgia"/>
         </w:rPr>
       </w:pPr>
-      <w:r>
-        <w:rPr>
-          <w:rFonts w:ascii="Georgia" w:hAnsi="Georgia"/>
-        </w:rPr>
-        <w:t>of the Requirements for the Degree of</w:t>
+      <w:proofErr w:type="gramStart"/>
+      <w:r>
+        <w:rPr>
+          <w:rFonts w:ascii="Georgia" w:hAnsi="Georgia"/>
+        </w:rPr>
+        <w:t>of</w:t>
+      </w:r>
+      <w:proofErr w:type="gramEnd"/>
+      <w:r>
+        <w:rPr>
+          <w:rFonts w:ascii="Georgia" w:hAnsi="Georgia"/>
+        </w:rPr>
+        <w:t xml:space="preserve"> the Requirements for the Degree of</w:t>
       </w:r>
     </w:p>
     <w:p>
@@ -183,6 +199,7 @@
           <w:rFonts w:ascii="Georgia" w:hAnsi="Georgia"/>
         </w:rPr>
       </w:pPr>
+      <w:proofErr w:type="gramStart"/>
       <w:r>
         <w:rPr>
           <w:rFonts w:ascii="Georgia" w:hAnsi="Georgia"/>
@@ -195,6 +212,7 @@
         </w:rPr>
         <w:t>y</w:t>
       </w:r>
+      <w:proofErr w:type="gramEnd"/>
       <w:r>
         <w:rPr>
           <w:rFonts w:ascii="Georgia" w:hAnsi="Georgia"/>
@@ -205,8 +223,16 @@
         <w:rPr>
           <w:rFonts w:ascii="Georgia" w:hAnsi="Georgia"/>
         </w:rPr>
-        <w:t>Christopher Hallberg</w:t>
-      </w:r>
+        <w:t xml:space="preserve">Christopher </w:t>
+      </w:r>
+      <w:proofErr w:type="spellStart"/>
+      <w:r>
+        <w:rPr>
+          <w:rFonts w:ascii="Georgia" w:hAnsi="Georgia"/>
+        </w:rPr>
+        <w:t>Hallberg</w:t>
+      </w:r>
+      <w:proofErr w:type="spellEnd"/>
     </w:p>
     <w:p>
       <w:pPr>
@@ -261,8 +287,16 @@
         <w:rPr>
           <w:rFonts w:ascii="Georgia" w:hAnsi="Georgia"/>
         </w:rPr>
-        <w:t>Vijay Gehlot</w:t>
-      </w:r>
+        <w:t xml:space="preserve">Vijay </w:t>
+      </w:r>
+      <w:proofErr w:type="spellStart"/>
+      <w:r>
+        <w:rPr>
+          <w:rFonts w:ascii="Georgia" w:hAnsi="Georgia"/>
+        </w:rPr>
+        <w:t>Gehlot</w:t>
+      </w:r>
+      <w:proofErr w:type="spellEnd"/>
       <w:r>
         <w:rPr>
           <w:rFonts w:ascii="Georgia" w:hAnsi="Georgia"/>
@@ -288,8 +322,13 @@
       </w:r>
     </w:p>
     <w:p>
-      <w:r>
-        <w:t xml:space="preserve">chapters and other major divisions as they appear in the body of the thesis. </w:t>
+      <w:proofErr w:type="gramStart"/>
+      <w:r>
+        <w:t>chapters</w:t>
+      </w:r>
+      <w:proofErr w:type="gramEnd"/>
+      <w:r>
+        <w:t xml:space="preserve"> and other major divisions as they appear in the body of the thesis. </w:t>
       </w:r>
     </w:p>
     <w:p>
@@ -318,8 +357,13 @@
       </w:r>
     </w:p>
     <w:p>
-      <w:r>
-        <w:t>alphabetically and any other pertinent sections, such as appendices.</w:t>
+      <w:proofErr w:type="gramStart"/>
+      <w:r>
+        <w:t>alphabetically</w:t>
+      </w:r>
+      <w:proofErr w:type="gramEnd"/>
+      <w:r>
+        <w:t xml:space="preserve"> and any other pertinent sections, such as appendices.</w:t>
       </w:r>
     </w:p>
     <w:p>
@@ -428,97 +472,11 @@
       </w:r>
     </w:p>
     <w:p>
+      <w:pPr>
+        <w:pStyle w:val="Heading2"/>
+      </w:pPr>
       <w:r>
         <w:t>1.3 Importance of Study</w:t>
-      </w:r>
-    </w:p>
-    <w:p>
-      <w:r>
-        <w:t>1.4 Scope of Study</w:t>
-      </w:r>
-    </w:p>
-    <w:p>
-      <w:r>
-        <w:t>1.5 Rationale of Study </w:t>
-      </w:r>
-    </w:p>
-    <w:p>
-      <w:r>
-        <w:t>Scrat</w:t>
-      </w:r>
-      <w:r>
-        <w:t>c</w:t>
-      </w:r>
-      <w:r>
-        <w:t>h</w:t>
-      </w:r>
-      <w:r>
-        <w:t xml:space="preserve"> is the highest ranked visual programing language at 29</w:t>
-      </w:r>
-      <w:r>
-        <w:rPr>
-          <w:vertAlign w:val="superscript"/>
-        </w:rPr>
-        <w:t>th</w:t>
-      </w:r>
-      <w:r>
-        <w:t xml:space="preserve">. </w:t>
-      </w:r>
-      <w:bookmarkStart w:id="0" w:name="_GoBack"/>
-      <w:bookmarkEnd w:id="0"/>
-      <w:r>
-        <w:t>h</w:t>
-      </w:r>
-      <w:r>
-        <w:t>ttp://www.tiobe.com/index.php/content/paperinfo/tpci/index.html</w:t>
-      </w:r>
-    </w:p>
-    <w:p>
-      <w:r>
-        <w:t>1.6 Definition of Terms </w:t>
-      </w:r>
-    </w:p>
-    <w:p>
-      <w:pPr>
-        <w:pStyle w:val="Heading1"/>
-        <w:rPr>
-          <w:rFonts w:ascii="Tahoma" w:hAnsi="Tahoma" w:cs="Tahoma"/>
-          <w:sz w:val="18"/>
-          <w:szCs w:val="18"/>
-        </w:rPr>
-      </w:pPr>
-      <w:r>
-        <w:br w:type="page"/>
-      </w:r>
-      <w:r>
-        <w:lastRenderedPageBreak/>
-        <w:t>2.</w:t>
-      </w:r>
-      <w:r>
-        <w:tab/>
-      </w:r>
-      <w:r>
-        <w:t>Literature Review</w:t>
-      </w:r>
-      <w:r>
-        <w:rPr>
-          <w:rFonts w:ascii="Tahoma" w:hAnsi="Tahoma" w:cs="Tahoma"/>
-          <w:sz w:val="18"/>
-          <w:szCs w:val="18"/>
-        </w:rPr>
-        <w:t> </w:t>
-      </w:r>
-    </w:p>
-    <w:p>
-      <w:pPr>
-        <w:pStyle w:val="Heading2"/>
-      </w:pPr>
-      <w:r>
-        <w:t>2.1</w:t>
-      </w:r>
-      <w:r>
-        <w:tab/>
-        <w:t>Importance of K-12 Computer Science Education</w:t>
       </w:r>
     </w:p>
     <w:p>
@@ -537,16 +495,23 @@
         </w:r>
       </w:hyperlink>
       <w:r>
-        <w:t xml:space="preserve"> </w:t>
-      </w:r>
-      <w:r>
-        <w:t>–</w:t>
-      </w:r>
-      <w:r>
-        <w:t xml:space="preserve"> </w:t>
-      </w:r>
-      <w:r>
-        <w:t>“math and scince is part of your overall educational experience, we don’t want youy to be intimidated by it.”</w:t>
+        <w:t xml:space="preserve"> – “math and </w:t>
+      </w:r>
+      <w:proofErr w:type="spellStart"/>
+      <w:r>
+        <w:t>scince</w:t>
+      </w:r>
+      <w:proofErr w:type="spellEnd"/>
+      <w:r>
+        <w:t xml:space="preserve"> is part of your overall educational experience, we don’t want </w:t>
+      </w:r>
+      <w:proofErr w:type="spellStart"/>
+      <w:r>
+        <w:t>youy</w:t>
+      </w:r>
+      <w:proofErr w:type="spellEnd"/>
+      <w:r>
+        <w:t xml:space="preserve"> to be intimidated by it.”</w:t>
       </w:r>
     </w:p>
     <w:p>
@@ -568,6 +533,285 @@
         <w:t xml:space="preserve"> - </w:t>
       </w:r>
     </w:p>
+    <w:p/>
+    <w:p>
+      <w:r>
+        <w:t>1.4 Scope of Study</w:t>
+      </w:r>
+    </w:p>
+    <w:p>
+      <w:pPr>
+        <w:pStyle w:val="Heading2"/>
+      </w:pPr>
+      <w:r>
+        <w:t>1.5 Rationale of Study</w:t>
+      </w:r>
+    </w:p>
+    <w:p>
+      <w:pPr>
+        <w:pStyle w:val="Heading3"/>
+      </w:pPr>
+      <w:r>
+        <w:t>1.5.1 Choice of Scratch</w:t>
+      </w:r>
+      <w:r>
+        <w:t xml:space="preserve"> as the Base Language</w:t>
+      </w:r>
+    </w:p>
+    <w:p>
+      <w:pPr>
+        <w:ind w:firstLine="720"/>
+      </w:pPr>
+      <w:r>
+        <w:t xml:space="preserve">For my </w:t>
+      </w:r>
+      <w:r>
+        <w:t xml:space="preserve">study, I wanted to build on a strong basis. I wanted to meet several criteria when choosing a visual programming language to build on. I wanted a language that has an effective pervasiveness in pre-college school students, especially in the middle schools. Most preferably, one that </w:t>
+      </w:r>
+      <w:r>
+        <w:t xml:space="preserve">already had a large </w:t>
+      </w:r>
+      <w:r>
+        <w:t>grasp on this age group. The language needed to be powerful enough to bring its users to a level where they are ready to advance to less restrained programming environments. Finally, the language I chose as the base must effectively and quickly teach the programming mind-set that allows programmers to parse ideas into language semantics.</w:t>
+      </w:r>
+    </w:p>
+    <w:p>
+      <w:pPr>
+        <w:ind w:firstLine="720"/>
+      </w:pPr>
+      <w:r>
+        <w:lastRenderedPageBreak/>
+        <w:t xml:space="preserve">Several visual programming languages meet these criteria. </w:t>
+      </w:r>
+    </w:p>
+    <w:p>
+      <w:pPr>
+        <w:ind w:firstLine="720"/>
+      </w:pPr>
+      <w:r>
+        <w:t>Twine [</w:t>
+      </w:r>
+      <w:r>
+        <w:t>http://www.gimcrackd.com/etc/src/</w:t>
+      </w:r>
+      <w:r>
+        <w:t xml:space="preserve">] is a graphical tool used to create multi-branching stories, often presented as text adventures. Users create blocks of texts linked by actions to previous blocks, which can then be built into an interactive interface. Obviously, this is very limited in its scope, but it was chosen to represent all such flow-chart styled programming languages. </w:t>
+      </w:r>
+      <w:bookmarkStart w:id="0" w:name="_GoBack"/>
+      <w:bookmarkEnd w:id="0"/>
+    </w:p>
+    <w:p>
+      <w:pPr>
+        <w:ind w:firstLine="720"/>
+      </w:pPr>
+      <w:r>
+        <w:t xml:space="preserve">Alice is a visual programming </w:t>
+      </w:r>
+      <w:r>
+        <w:t xml:space="preserve">language that allows </w:t>
+      </w:r>
+      <w:r>
+        <w:t>users to create interactive 3D systems. This is accomplished by arranging nesting code chunks (resembling draggable rectangles) and pre-programmed macros (“</w:t>
+      </w:r>
+      <w:r>
+        <w:t>Let</w:t>
+      </w:r>
+      <w:r>
+        <w:t xml:space="preserve"> mouse move </w:t>
+      </w:r>
+      <w:r>
+        <w:t>a</w:t>
+      </w:r>
+      <w:r>
+        <w:t>ny</w:t>
+      </w:r>
+      <w:r>
+        <w:t xml:space="preserve"> object” [Alice Web site</w:t>
+      </w:r>
+      <w:r>
+        <w:t>, “A Demonstration of Alice”</w:t>
+      </w:r>
+      <w:r>
+        <w:t>]) into a desired order. Originally conceived in 1995, Alice was designed for rapid prototyping for virtual reality systems [</w:t>
+      </w:r>
+      <w:proofErr w:type="spellStart"/>
+      <w:r>
+        <w:t>Pausch</w:t>
+      </w:r>
+      <w:proofErr w:type="spellEnd"/>
+      <w:r>
+        <w:t xml:space="preserve">, 1995]. It was later revised by Matthew Conway into a learning system targeted to 19-year old students, your usual college freshman. </w:t>
+      </w:r>
+      <w:r>
+        <w:t>It was designed to teach object-orientation and basic programming constructs. Alice has even integrated different syntaxes into its interface, allowing it to be friendlier to new users or look more like Java, in an attempt to “bridge” the gap between itself and Java [</w:t>
+      </w:r>
+      <w:proofErr w:type="spellStart"/>
+      <w:r>
+        <w:t>Dann</w:t>
+      </w:r>
+      <w:proofErr w:type="spellEnd"/>
+      <w:r>
+        <w:t xml:space="preserve">, 2011]. </w:t>
+      </w:r>
+    </w:p>
+    <w:p>
+      <w:pPr>
+        <w:ind w:firstLine="720"/>
+      </w:pPr>
+      <w:r>
+        <w:t>Scratch is a visual programming environment dev</w:t>
+      </w:r>
+      <w:r>
+        <w:t>eloped at the MIT Media Lab</w:t>
+      </w:r>
+      <w:r>
+        <w:t xml:space="preserve">. </w:t>
+      </w:r>
+      <w:r>
+        <w:t xml:space="preserve">Color blocks can be snapped together to influence the behavior inside of a “stage”, which updates live with every code update. </w:t>
+      </w:r>
+      <w:r>
+        <w:t>First developed in 2003, “t</w:t>
+      </w:r>
+      <w:r>
+        <w:t>he original design of Scratch was motivated by the needs and interests of</w:t>
+      </w:r>
+      <w:r>
+        <w:t xml:space="preserve"> </w:t>
+      </w:r>
+      <w:r>
+        <w:t>young people (ages 8 to 16)</w:t>
+      </w:r>
+      <w:r>
+        <w:t xml:space="preserve">” [Maloney, 2010]. </w:t>
+      </w:r>
+      <w:r>
+        <w:t xml:space="preserve">Scratch’s interface naturally teaches objects, basic variable types through shapes (strings, numbers, Booleans), and parallel operations. </w:t>
+      </w:r>
+      <w:r>
+        <w:t xml:space="preserve">Since </w:t>
+      </w:r>
+      <w:r>
+        <w:t>its release</w:t>
+      </w:r>
+      <w:r>
+        <w:t xml:space="preserve">, it has grown into a highly public programming </w:t>
+      </w:r>
+      <w:proofErr w:type="gramStart"/>
+      <w:r>
+        <w:t>environment</w:t>
+      </w:r>
+      <w:r>
+        <w:t>[</w:t>
+      </w:r>
+      <w:proofErr w:type="gramEnd"/>
+      <w:r>
+        <w:t>Scratch Web site]</w:t>
+      </w:r>
+      <w:r>
+        <w:t xml:space="preserve"> and was ranked 29</w:t>
+      </w:r>
+      <w:r>
+        <w:rPr>
+          <w:vertAlign w:val="superscript"/>
+        </w:rPr>
+        <w:t>th</w:t>
+      </w:r>
+      <w:r>
+        <w:t xml:space="preserve"> </w:t>
+      </w:r>
+      <w:r>
+        <w:t>in 2012</w:t>
+      </w:r>
+      <w:r>
+        <w:t xml:space="preserve"> on the </w:t>
+      </w:r>
+      <w:r>
+        <w:lastRenderedPageBreak/>
+        <w:t>TIOBE list, the highest ranked visual programing language [TIOBE, 201</w:t>
+      </w:r>
+      <w:r>
+        <w:t>2</w:t>
+      </w:r>
+      <w:r>
+        <w:t xml:space="preserve"> </w:t>
+      </w:r>
+      <w:hyperlink r:id="rId11" w:history="1">
+        <w:r>
+          <w:rPr>
+            <w:rStyle w:val="Hyperlink"/>
+          </w:rPr>
+          <w:t>http://www.tiobe.com/index.php/content/paperinfo/tpci/index.html</w:t>
+        </w:r>
+      </w:hyperlink>
+      <w:r>
+        <w:t>]</w:t>
+      </w:r>
+      <w:r>
+        <w:t xml:space="preserve">. </w:t>
+      </w:r>
+    </w:p>
+    <w:p>
+      <w:r>
+        <w:t xml:space="preserve">1.5.2 Choice of </w:t>
+      </w:r>
+      <w:proofErr w:type="spellStart"/>
+      <w:r>
+        <w:t>Javascript</w:t>
+      </w:r>
+      <w:proofErr w:type="spellEnd"/>
+      <w:r>
+        <w:t xml:space="preserve"> as the Goal Language</w:t>
+      </w:r>
+    </w:p>
+    <w:p>
+      <w:r>
+        <w:t>1.6 Definition of Terms </w:t>
+      </w:r>
+    </w:p>
+    <w:p>
+      <w:pPr>
+        <w:pStyle w:val="Heading1"/>
+        <w:rPr>
+          <w:rFonts w:ascii="Tahoma" w:hAnsi="Tahoma" w:cs="Tahoma"/>
+          <w:sz w:val="18"/>
+          <w:szCs w:val="18"/>
+        </w:rPr>
+      </w:pPr>
+      <w:r>
+        <w:br w:type="page"/>
+      </w:r>
+      <w:r>
+        <w:lastRenderedPageBreak/>
+        <w:t>2.</w:t>
+      </w:r>
+      <w:r>
+        <w:tab/>
+      </w:r>
+      <w:r>
+        <w:t>Literature Review</w:t>
+      </w:r>
+      <w:r>
+        <w:rPr>
+          <w:rFonts w:ascii="Tahoma" w:hAnsi="Tahoma" w:cs="Tahoma"/>
+          <w:sz w:val="18"/>
+          <w:szCs w:val="18"/>
+        </w:rPr>
+        <w:t> </w:t>
+      </w:r>
+    </w:p>
+    <w:p>
+      <w:pPr>
+        <w:pStyle w:val="Heading2"/>
+      </w:pPr>
+      <w:r>
+        <w:t>2.1</w:t>
+      </w:r>
+      <w:r>
+        <w:tab/>
+        <w:t>Importance of K-12 Computer Science Education</w:t>
+      </w:r>
+    </w:p>
     <w:p>
       <w:pPr>
         <w:pStyle w:val="Heading1"/>
@@ -886,8 +1130,13 @@
       <w:pPr>
         <w:pStyle w:val="NoSpacing"/>
       </w:pPr>
-      <w:r>
-        <w:t>alphabetically and any other pertinent sections, such as appendices. Chicago Manual of Style</w:t>
+      <w:proofErr w:type="gramStart"/>
+      <w:r>
+        <w:t>alphabetically</w:t>
+      </w:r>
+      <w:proofErr w:type="gramEnd"/>
+      <w:r>
+        <w:t xml:space="preserve"> and any other pertinent sections, such as appendices. Chicago Manual of Style</w:t>
       </w:r>
     </w:p>
     <w:sectPr>
@@ -946,7 +1195,7 @@
       <w:rPr>
         <w:noProof/>
       </w:rPr>
-      <w:t>2</w:t>
+      <w:t>3</w:t>
     </w:r>
     <w:r>
       <w:rPr>
@@ -1206,6 +1455,28 @@
       <w:szCs w:val="28"/>
     </w:rPr>
   </w:style>
+  <w:style w:type="paragraph" w:styleId="Heading3">
+    <w:name w:val="heading 3"/>
+    <w:basedOn w:val="Normal"/>
+    <w:next w:val="Normal"/>
+    <w:link w:val="Heading3Char"/>
+    <w:uiPriority w:val="9"/>
+    <w:unhideWhenUsed/>
+    <w:qFormat/>
+    <w:rsid w:val="00610D93"/>
+    <w:pPr>
+      <w:keepNext/>
+      <w:spacing w:before="240" w:after="60"/>
+      <w:outlineLvl w:val="2"/>
+    </w:pPr>
+    <w:rPr>
+      <w:rFonts w:eastAsia="Times New Roman"/>
+      <w:b/>
+      <w:bCs/>
+      <w:sz w:val="26"/>
+      <w:szCs w:val="26"/>
+    </w:rPr>
+  </w:style>
   <w:style w:type="character" w:default="1" w:styleId="DefaultParagraphFont">
     <w:name w:val="Default Paragraph Font"/>
     <w:uiPriority w:val="1"/>
@@ -1361,6 +1632,19 @@
     <w:rPr>
       <w:color w:val="0000FF"/>
       <w:u w:val="single"/>
+    </w:rPr>
+  </w:style>
+  <w:style w:type="character" w:customStyle="1" w:styleId="Heading3Char">
+    <w:name w:val="Heading 3 Char"/>
+    <w:link w:val="Heading3"/>
+    <w:uiPriority w:val="9"/>
+    <w:rsid w:val="00610D93"/>
+    <w:rPr>
+      <w:rFonts w:ascii="Cambria" w:eastAsia="Times New Roman" w:hAnsi="Cambria" w:cs="Times New Roman"/>
+      <w:b/>
+      <w:bCs/>
+      <w:sz w:val="26"/>
+      <w:szCs w:val="26"/>
     </w:rPr>
   </w:style>
 </w:styles>

</xml_diff>

<commit_message>
DO IT YOU BITCH.
</commit_message>
<xml_diff>
--- a/PAPER.docx
+++ b/PAPER.docx
@@ -489,8 +489,6 @@
       <w:r>
         <w:t>bridging</w:t>
       </w:r>
-      <w:bookmarkStart w:id="0" w:name="_GoBack"/>
-      <w:bookmarkEnd w:id="0"/>
       <w:r>
         <w:t xml:space="preserve"> these two languages.</w:t>
       </w:r>
@@ -727,7 +725,21 @@
         <w:t xml:space="preserve"> manipulation </w:t>
       </w:r>
       <w:r>
-        <w:t>you can create a full game with advanced physics and graphics. A powerful tool, but not a tool for teaching coding or a programming mindset. GameMaker [</w:t>
+        <w:t xml:space="preserve">you can create a full game with advanced physics and graphics. </w:t>
+      </w:r>
+      <w:r>
+        <w:t>It is a</w:t>
+      </w:r>
+      <w:r>
+        <w:t xml:space="preserve"> powerful</w:t>
+      </w:r>
+      <w:r>
+        <w:t xml:space="preserve"> creation</w:t>
+      </w:r>
+      <w:bookmarkStart w:id="0" w:name="_GoBack"/>
+      <w:bookmarkEnd w:id="0"/>
+      <w:r>
+        <w:t xml:space="preserve"> tool, but not a tool for teaching coding or a programming mindset. GameMaker [</w:t>
       </w:r>
       <w:r>
         <w:t>http://www.yoyogames.com/gamemaker/studio</w:t>
@@ -1110,7 +1122,13 @@
         <w:ind w:firstLine="720"/>
       </w:pPr>
       <w:r>
-        <w:t xml:space="preserve">The syntax of Javascript also made it very attractive. Variables are “duck-typed”, which means they are all declared the same and their type is determined automatically as they are used, even changing variable type as the program’s operations need. This is not the only way that Javascript is forgiving with its syntax, it also inserts semi-colons where you may have forgotten them and often provides easy to understand and line-specific errors. Since server-side Javascript is a relatively new technology [cite nodejs here], a majority of Javascript is available in open-source format, creating one of the largest collections of code samples imaginable: the Internet itself. </w:t>
+        <w:t xml:space="preserve">The syntax of Javascript also made it very attractive. Variables are “duck-typed”, which means they are all declared the same and their type is determined automatically as they are used, even changing variable type as the program’s operations need. This is not the only way that Javascript is forgiving with its </w:t>
+      </w:r>
+      <w:r>
+        <w:t>syntax;</w:t>
+      </w:r>
+      <w:r>
+        <w:t xml:space="preserve"> it also inserts semi-colons where you may have forgotten them and often provides easy to understand and line-specific errors. Since server-side Javascript is a relatively new technology [cite nodejs here], a majority of Javascript is available in open-source format, creating one of the largest collections of code samples imaginable: the Internet itself. </w:t>
       </w:r>
       <w:r>
         <w:t>In fact, 92.6% of pages use Javascript in some form [</w:t>
@@ -1559,7 +1577,7 @@
       <w:rPr>
         <w:noProof/>
       </w:rPr>
-      <w:t>2</w:t>
+      <w:t>4</w:t>
     </w:r>
     <w:r>
       <w:rPr>

</xml_diff>